<commit_message>
added new comments in the tool selection doc file
</commit_message>
<xml_diff>
--- a/MA_Binary_Variable Type_Reconstrction/tool_selection_info.docx
+++ b/MA_Binary_Variable Type_Reconstrction/tool_selection_info.docx
@@ -126,16 +126,7 @@
           <w:rFonts w:ascii="Arial" w:hAnsi="Arial" w:cs="Times New Roman"/>
           <w:color w:val="222222"/>
         </w:rPr>
-        <w:t>, Python and o</w:t>
-      </w:r>
-      <w:bookmarkStart w:id="0" w:name="_GoBack"/>
-      <w:bookmarkEnd w:id="0"/>
-      <w:r>
-        <w:rPr>
-          <w:rFonts w:ascii="Arial" w:hAnsi="Arial" w:cs="Times New Roman"/>
-          <w:color w:val="222222"/>
-        </w:rPr>
-        <w:t>ther languages via BAP Server (BAP as a service).</w:t>
+        <w:t>, Python and other languages via BAP Server (BAP as a service).</w:t>
       </w:r>
       <w:r>
         <w:rPr>
@@ -200,6 +191,116 @@
           <w:color w:val="222222"/>
         </w:rPr>
         <w:t xml:space="preserve"> variable type reconstruction can be obtained. We do not know how accurate it is and under which circumstances it will work. Lets keep this for now as last choice.</w:t>
+      </w:r>
+    </w:p>
+    <w:p>
+      <w:pPr>
+        <w:shd w:val="clear" w:color="auto" w:fill="FFFFFF"/>
+        <w:spacing w:before="100" w:beforeAutospacing="1" w:after="100" w:afterAutospacing="1"/>
+        <w:rPr>
+          <w:rFonts w:ascii="Arial" w:hAnsi="Arial" w:cs="Times New Roman"/>
+          <w:color w:val="222222"/>
+        </w:rPr>
+      </w:pPr>
+      <w:r>
+        <w:rPr>
+          <w:rFonts w:ascii="Arial" w:hAnsi="Arial" w:cs="Times New Roman"/>
+          <w:color w:val="222222"/>
+        </w:rPr>
+        <w:t xml:space="preserve">Fifth, binaries are </w:t>
+      </w:r>
+      <w:r>
+        <w:rPr>
+          <w:rFonts w:ascii="Arial" w:hAnsi="Arial" w:cs="Times New Roman"/>
+          <w:color w:val="222222"/>
+        </w:rPr>
+        <w:t>usually</w:t>
+      </w:r>
+      <w:r>
+        <w:rPr>
+          <w:rFonts w:ascii="Arial" w:hAnsi="Arial" w:cs="Times New Roman"/>
+          <w:color w:val="222222"/>
+        </w:rPr>
+        <w:t xml:space="preserve"> stripped from symbol information. We can use the external tool</w:t>
+      </w:r>
+      <w:r>
+        <w:rPr>
+          <w:rFonts w:ascii="Arial" w:hAnsi="Arial" w:cs="Times New Roman"/>
+          <w:color w:val="222222"/>
+        </w:rPr>
+        <w:t xml:space="preserve"> such as </w:t>
+      </w:r>
+      <w:proofErr w:type="spellStart"/>
+      <w:r>
+        <w:rPr>
+          <w:rFonts w:ascii="Arial" w:hAnsi="Arial" w:cs="Times New Roman"/>
+          <w:color w:val="222222"/>
+        </w:rPr>
+        <w:t>Unstrip</w:t>
+      </w:r>
+      <w:proofErr w:type="spellEnd"/>
+      <w:r>
+        <w:rPr>
+          <w:rFonts w:ascii="Arial" w:hAnsi="Arial" w:cs="Times New Roman"/>
+          <w:color w:val="222222"/>
+        </w:rPr>
+        <w:t xml:space="preserve"> [</w:t>
+      </w:r>
+      <w:r>
+        <w:rPr>
+          <w:rFonts w:ascii="Arial" w:hAnsi="Arial" w:cs="Times New Roman"/>
+          <w:color w:val="222222"/>
+        </w:rPr>
+        <w:t>1</w:t>
+      </w:r>
+      <w:r>
+        <w:rPr>
+          <w:rFonts w:ascii="Arial" w:hAnsi="Arial" w:cs="Times New Roman"/>
+          <w:color w:val="222222"/>
+        </w:rPr>
+        <w:t>] that restore symbol information to a stripped binary.</w:t>
+      </w:r>
+      <w:r>
+        <w:rPr>
+          <w:rFonts w:ascii="Arial" w:hAnsi="Arial" w:cs="Times New Roman"/>
+          <w:color w:val="222222"/>
+        </w:rPr>
+        <w:t xml:space="preserve"> </w:t>
+      </w:r>
+      <w:r>
+        <w:rPr>
+          <w:rFonts w:ascii="Arial" w:hAnsi="Arial" w:cs="Times New Roman"/>
+          <w:color w:val="222222"/>
+        </w:rPr>
+        <w:t>Discussed in</w:t>
+      </w:r>
+      <w:r>
+        <w:rPr>
+          <w:rFonts w:ascii="Arial" w:hAnsi="Arial" w:cs="Times New Roman"/>
+          <w:color w:val="222222"/>
+        </w:rPr>
+        <w:t xml:space="preserve"> Marlin [2] paper.</w:t>
+      </w:r>
+      <w:r>
+        <w:rPr>
+          <w:rFonts w:ascii="Arial" w:hAnsi="Arial" w:cs="Times New Roman"/>
+          <w:color w:val="222222"/>
+        </w:rPr>
+        <w:t xml:space="preserve"> After this step we can use </w:t>
+      </w:r>
+      <w:r>
+        <w:rPr>
+          <w:rFonts w:ascii="Arial" w:hAnsi="Arial" w:cs="Times New Roman"/>
+          <w:color w:val="222222"/>
+        </w:rPr>
+        <w:t>DIA SDK</w:t>
+      </w:r>
+      <w:r>
+        <w:rPr>
+          <w:rFonts w:ascii="Arial" w:hAnsi="Arial" w:cs="Times New Roman"/>
+          <w:color w:val="222222"/>
+        </w:rPr>
+        <w:t xml:space="preserve"> (probably this is only usable in Windows).</w:t>
       </w:r>
     </w:p>
     <w:p>
@@ -926,9 +1027,82 @@
           <w:rFonts w:ascii="Arial" w:hAnsi="Arial" w:cs="Times New Roman"/>
           <w:color w:val="222222"/>
         </w:rPr>
+        <w:lastRenderedPageBreak/>
         <w:t>Text copied from the X-force paper:  “To acquire the ground truth, we compile the programs with the option of generating debugging symbols as PDB files, and use DIA SDK to read the type information from the PDB files”</w:t>
       </w:r>
     </w:p>
+    <w:p>
+      <w:r>
+        <w:t>References:</w:t>
+      </w:r>
+    </w:p>
+    <w:p>
+      <w:r>
+        <w:t xml:space="preserve">[1] </w:t>
+      </w:r>
+      <w:proofErr w:type="spellStart"/>
+      <w:r>
+        <w:t>Paradyn</w:t>
+      </w:r>
+      <w:proofErr w:type="spellEnd"/>
+      <w:r>
+        <w:t xml:space="preserve"> Project. (2011). UNSTRIP [Online]. Available: http:// paradyn.org/html/tools/unstrip.html</w:t>
+      </w:r>
+    </w:p>
+    <w:p>
+      <w:r>
+        <w:t xml:space="preserve">[2] A. Gupta et al. </w:t>
+      </w:r>
+      <w:r>
+        <w:t>Marlin: Mitigating Code Reuse Attacks Using Code Randomization</w:t>
+      </w:r>
+      <w:r>
+        <w:t xml:space="preserve">, </w:t>
+      </w:r>
+      <w:r>
+        <w:t>326 IEEE TRANSACTIONS ON DEPENDABLE AND SECURE COMPUTING, VOL. 12, NO. 3, MAY/JUNE 2015</w:t>
+      </w:r>
+    </w:p>
+    <w:p/>
+    <w:p>
+      <w:r>
+        <w:t xml:space="preserve">Here is the </w:t>
+      </w:r>
+      <w:r>
+        <w:t>latest</w:t>
+      </w:r>
+      <w:r>
+        <w:t xml:space="preserve"> </w:t>
+      </w:r>
+      <w:proofErr w:type="spellStart"/>
+      <w:r>
+        <w:t>Dyninst</w:t>
+      </w:r>
+      <w:proofErr w:type="spellEnd"/>
+      <w:r>
+        <w:t xml:space="preserve"> release</w:t>
+      </w:r>
+      <w:r>
+        <w:t xml:space="preserve"> website</w:t>
+      </w:r>
+      <w:bookmarkStart w:id="0" w:name="_GoBack"/>
+      <w:bookmarkEnd w:id="0"/>
+      <w:r>
+        <w:t>:</w:t>
+      </w:r>
+    </w:p>
+    <w:p/>
+    <w:p>
+      <w:hyperlink r:id="rId6" w:history="1">
+        <w:r>
+          <w:rPr>
+            <w:rStyle w:val="Hyperlink"/>
+          </w:rPr>
+          <w:t>http://www.paradyn.org/html/manuals.html</w:t>
+        </w:r>
+      </w:hyperlink>
+    </w:p>
+    <w:p/>
     <w:p/>
     <w:sectPr>
       <w:type w:val="continuous"/>
@@ -1132,7 +1306,6 @@
     <w:name w:val="Hyperlink"/>
     <w:basedOn w:val="DefaultParagraphFont"/>
     <w:uiPriority w:val="99"/>
-    <w:semiHidden/>
     <w:unhideWhenUsed/>
     <w:rsid w:val="009B5BE0"/>
     <w:rPr>
@@ -1335,7 +1508,6 @@
     <w:name w:val="Hyperlink"/>
     <w:basedOn w:val="DefaultParagraphFont"/>
     <w:uiPriority w:val="99"/>
-    <w:semiHidden/>
     <w:unhideWhenUsed/>
     <w:rsid w:val="009B5BE0"/>
     <w:rPr>

</xml_diff>

<commit_message>
comment from D Brumley w.r.t. TIE were added. Seems the TIE code is not available
</commit_message>
<xml_diff>
--- a/MA_Binary_Variable Type_Reconstrction/tool_selection_info.docx
+++ b/MA_Binary_Variable Type_Reconstrction/tool_selection_info.docx
@@ -8,14 +8,14 @@
         <w:spacing w:before="100" w:beforeAutospacing="1" w:after="100" w:afterAutospacing="1"/>
         <w:jc w:val="center"/>
         <w:rPr>
-          <w:rFonts w:ascii="Arial" w:hAnsi="Arial" w:cs="Times New Roman"/>
+          <w:rFonts w:ascii="Times" w:hAnsi="Times" w:cs="Times New Roman"/>
           <w:b/>
           <w:color w:val="222222"/>
         </w:rPr>
       </w:pPr>
       <w:r>
         <w:rPr>
-          <w:rFonts w:ascii="Arial" w:hAnsi="Arial" w:cs="Times New Roman"/>
+          <w:rFonts w:ascii="Times" w:hAnsi="Times" w:cs="Times New Roman"/>
           <w:b/>
           <w:color w:val="222222"/>
         </w:rPr>
@@ -27,20 +27,20 @@
         <w:shd w:val="clear" w:color="auto" w:fill="FFFFFF"/>
         <w:spacing w:before="100" w:beforeAutospacing="1" w:after="100" w:afterAutospacing="1"/>
         <w:rPr>
-          <w:rFonts w:ascii="Arial" w:hAnsi="Arial" w:cs="Times New Roman"/>
-          <w:color w:val="222222"/>
-        </w:rPr>
-      </w:pPr>
-      <w:r>
-        <w:rPr>
-          <w:rFonts w:ascii="Arial" w:hAnsi="Arial" w:cs="Times New Roman"/>
+          <w:rFonts w:ascii="Times" w:hAnsi="Times" w:cs="Times New Roman"/>
+          <w:color w:val="222222"/>
+        </w:rPr>
+      </w:pPr>
+      <w:r>
+        <w:rPr>
+          <w:rFonts w:ascii="Times" w:hAnsi="Times" w:cs="Times New Roman"/>
           <w:color w:val="222222"/>
         </w:rPr>
         <w:t>I briefly write my</w:t>
       </w:r>
       <w:r>
         <w:rPr>
-          <w:rFonts w:ascii="Arial" w:hAnsi="Arial" w:cs="Times New Roman"/>
+          <w:rFonts w:ascii="Times" w:hAnsi="Times" w:cs="Times New Roman"/>
           <w:color w:val="222222"/>
         </w:rPr>
         <w:t xml:space="preserve"> ideas here for variable types reconstruction from binary files w.r.t. </w:t>
@@ -48,7 +48,7 @@
       <w:proofErr w:type="gramStart"/>
       <w:r>
         <w:rPr>
-          <w:rFonts w:ascii="Arial" w:hAnsi="Arial" w:cs="Times New Roman"/>
+          <w:rFonts w:ascii="Times" w:hAnsi="Times" w:cs="Times New Roman"/>
           <w:color w:val="222222"/>
         </w:rPr>
         <w:t>to</w:t>
@@ -56,7 +56,7 @@
       <w:proofErr w:type="gramEnd"/>
       <w:r>
         <w:rPr>
-          <w:rFonts w:ascii="Arial" w:hAnsi="Arial" w:cs="Times New Roman"/>
+          <w:rFonts w:ascii="Times" w:hAnsi="Times" w:cs="Times New Roman"/>
           <w:color w:val="222222"/>
         </w:rPr>
         <w:t xml:space="preserve"> the path we should go.</w:t>
@@ -67,13 +67,13 @@
         <w:shd w:val="clear" w:color="auto" w:fill="FFFFFF"/>
         <w:spacing w:before="100" w:beforeAutospacing="1" w:after="100" w:afterAutospacing="1"/>
         <w:rPr>
-          <w:rFonts w:ascii="Arial" w:hAnsi="Arial" w:cs="Times New Roman"/>
-          <w:color w:val="222222"/>
-        </w:rPr>
-      </w:pPr>
-      <w:r>
-        <w:rPr>
-          <w:rFonts w:ascii="Arial" w:hAnsi="Arial" w:cs="Times New Roman"/>
+          <w:rFonts w:ascii="Times" w:hAnsi="Times" w:cs="Times New Roman"/>
+          <w:color w:val="222222"/>
+        </w:rPr>
+      </w:pPr>
+      <w:r>
+        <w:rPr>
+          <w:rFonts w:ascii="Times" w:hAnsi="Times" w:cs="Times New Roman"/>
           <w:color w:val="222222"/>
         </w:rPr>
         <w:t xml:space="preserve">First, the Hex-Rays tools </w:t>
@@ -81,21 +81,21 @@
       <w:proofErr w:type="spellStart"/>
       <w:r>
         <w:rPr>
-          <w:rFonts w:ascii="Arial" w:hAnsi="Arial" w:cs="Times New Roman"/>
+          <w:rFonts w:ascii="Times" w:hAnsi="Times" w:cs="Times New Roman"/>
           <w:color w:val="222222"/>
         </w:rPr>
         <w:t>see</w:t>
       </w:r>
       <w:r>
         <w:rPr>
-          <w:rFonts w:ascii="Arial" w:hAnsi="Arial" w:cs="Times New Roman"/>
+          <w:rFonts w:ascii="Times" w:hAnsi="Times" w:cs="Times New Roman"/>
           <w:color w:val="222222"/>
         </w:rPr>
         <w:t>a</w:t>
       </w:r>
       <w:r>
         <w:rPr>
-          <w:rFonts w:ascii="Arial" w:hAnsi="Arial" w:cs="Times New Roman"/>
+          <w:rFonts w:ascii="Times" w:hAnsi="Times" w:cs="Times New Roman"/>
           <w:color w:val="222222"/>
         </w:rPr>
         <w:t>ms</w:t>
@@ -103,19 +103,85 @@
       <w:proofErr w:type="spellEnd"/>
       <w:r>
         <w:rPr>
-          <w:rFonts w:ascii="Arial" w:hAnsi="Arial" w:cs="Times New Roman"/>
-          <w:color w:val="222222"/>
-        </w:rPr>
-        <w:t xml:space="preserve"> to be the best fit to choose. It is plug-in based, it is good documented but it is not that accurate as TIE (this</w:t>
+          <w:rFonts w:ascii="Times" w:hAnsi="Times" w:cs="Times New Roman"/>
+          <w:color w:val="222222"/>
+        </w:rPr>
+        <w:t xml:space="preserve"> to be the best fit to choose. It is plug-in based, it is good documented but it is not that accurate as TIE (this based on BAP). Plug-ins can be easily created.</w:t>
+      </w:r>
+    </w:p>
+    <w:p>
+      <w:pPr>
+        <w:rPr>
+          <w:rFonts w:ascii="Times" w:eastAsia="Times New Roman" w:hAnsi="Times" w:cs="Times New Roman"/>
+        </w:rPr>
+      </w:pPr>
+      <w:r>
+        <w:rPr>
+          <w:rFonts w:ascii="Times" w:hAnsi="Times" w:cs="Times New Roman"/>
+          <w:color w:val="222222"/>
+        </w:rPr>
+        <w:t>Second, TIE is</w:t>
       </w:r>
       <w:bookmarkStart w:id="0" w:name="_GoBack"/>
       <w:bookmarkEnd w:id="0"/>
       <w:r>
         <w:rPr>
-          <w:rFonts w:ascii="Arial" w:hAnsi="Arial" w:cs="Times New Roman"/>
-          <w:color w:val="222222"/>
-        </w:rPr>
-        <w:t xml:space="preserve"> based on BAP). Plug-ins can be easily created.</w:t>
+          <w:rFonts w:ascii="Times" w:hAnsi="Times" w:cs="Times New Roman"/>
+          <w:color w:val="222222"/>
+        </w:rPr>
+        <w:t xml:space="preserve"> most accurate and better than</w:t>
+      </w:r>
+      <w:r>
+        <w:rPr>
+          <w:rFonts w:ascii="Times" w:hAnsi="Times" w:cs="Times New Roman"/>
+          <w:color w:val="222222"/>
+        </w:rPr>
+        <w:t xml:space="preserve"> X-Force tool. Plug-ins for analysis can be built on top. The plug-ins can be written in </w:t>
+      </w:r>
+      <w:proofErr w:type="spellStart"/>
+      <w:r>
+        <w:rPr>
+          <w:rFonts w:ascii="Times" w:hAnsi="Times" w:cs="Times New Roman"/>
+          <w:color w:val="222222"/>
+        </w:rPr>
+        <w:t>OCaml</w:t>
+      </w:r>
+      <w:proofErr w:type="spellEnd"/>
+      <w:r>
+        <w:rPr>
+          <w:rFonts w:ascii="Times" w:hAnsi="Times" w:cs="Times New Roman"/>
+          <w:color w:val="222222"/>
+        </w:rPr>
+        <w:t>, Python and other languages via BAP Server (BAP as a service). We still need to find out if the analysis contained in the TIE paper is really available in the current BAP implementation.</w:t>
+      </w:r>
+      <w:r>
+        <w:rPr>
+          <w:rFonts w:ascii="Times" w:hAnsi="Times" w:cs="Times New Roman"/>
+          <w:color w:val="222222"/>
+        </w:rPr>
+        <w:t xml:space="preserve"> Comments from D. </w:t>
+      </w:r>
+      <w:proofErr w:type="spellStart"/>
+      <w:r>
+        <w:rPr>
+          <w:rFonts w:ascii="Times" w:hAnsi="Times" w:cs="Times New Roman"/>
+          <w:color w:val="222222"/>
+        </w:rPr>
+        <w:t>Brumley</w:t>
+      </w:r>
+      <w:proofErr w:type="spellEnd"/>
+      <w:r>
+        <w:rPr>
+          <w:rFonts w:ascii="Times" w:hAnsi="Times" w:cs="Times New Roman"/>
+          <w:color w:val="222222"/>
+        </w:rPr>
+        <w:t xml:space="preserve">: </w:t>
+      </w:r>
+      <w:r>
+        <w:rPr>
+          <w:rFonts w:ascii="Times" w:eastAsia="Times New Roman" w:hAnsi="Times" w:cs="Times New Roman"/>
+        </w:rPr>
+        <w:t>Unfortunately, no.  That code base is long gone missing, and wouldn't compile with the latest bap in any case. BAP does have the ability to read in header files, and should be able to do type propagation.  I am not able to help with the specifics, but there is fairly extensive documentation in the source base.</w:t>
       </w:r>
     </w:p>
     <w:p>
@@ -123,53 +189,16 @@
         <w:shd w:val="clear" w:color="auto" w:fill="FFFFFF"/>
         <w:spacing w:before="100" w:beforeAutospacing="1" w:after="100" w:afterAutospacing="1"/>
         <w:rPr>
-          <w:rFonts w:ascii="Arial" w:hAnsi="Arial" w:cs="Times New Roman"/>
-          <w:color w:val="222222"/>
-        </w:rPr>
-      </w:pPr>
-      <w:r>
-        <w:rPr>
-          <w:rFonts w:ascii="Arial" w:hAnsi="Arial" w:cs="Times New Roman"/>
-          <w:color w:val="222222"/>
-        </w:rPr>
-        <w:t>Second, TIE is most accurate and better than</w:t>
-      </w:r>
-      <w:r>
-        <w:rPr>
-          <w:rFonts w:ascii="Arial" w:hAnsi="Arial" w:cs="Times New Roman"/>
-          <w:color w:val="222222"/>
-        </w:rPr>
-        <w:t xml:space="preserve"> X-Force tool. Plug-ins for analysis can be built on top. The plug-ins can be written in </w:t>
-      </w:r>
-      <w:proofErr w:type="spellStart"/>
-      <w:r>
-        <w:rPr>
-          <w:rFonts w:ascii="Arial" w:hAnsi="Arial" w:cs="Times New Roman"/>
-          <w:color w:val="222222"/>
-        </w:rPr>
-        <w:t>OCaml</w:t>
-      </w:r>
-      <w:proofErr w:type="spellEnd"/>
-      <w:r>
-        <w:rPr>
-          <w:rFonts w:ascii="Arial" w:hAnsi="Arial" w:cs="Times New Roman"/>
-          <w:color w:val="222222"/>
-        </w:rPr>
-        <w:t>, Python and other languages via BAP Server (BAP as a service).</w:t>
-      </w:r>
-      <w:r>
-        <w:rPr>
-          <w:rFonts w:ascii="Arial" w:hAnsi="Arial" w:cs="Times New Roman"/>
-          <w:color w:val="222222"/>
-        </w:rPr>
-        <w:t xml:space="preserve"> </w:t>
-      </w:r>
-      <w:r>
-        <w:rPr>
-          <w:rFonts w:ascii="Arial" w:hAnsi="Arial" w:cs="Times New Roman"/>
-          <w:color w:val="222222"/>
-        </w:rPr>
-        <w:t>We still need to find out if the analysis contained in the TIE paper is really available in the current BAP implementation.</w:t>
+          <w:rFonts w:ascii="Times" w:hAnsi="Times" w:cs="Times New Roman"/>
+          <w:color w:val="222222"/>
+        </w:rPr>
+      </w:pPr>
+      <w:r>
+        <w:rPr>
+          <w:rFonts w:ascii="Times" w:hAnsi="Times" w:cs="Times New Roman"/>
+          <w:color w:val="222222"/>
+        </w:rPr>
+        <w:t>Third, X-Force - source code is not available so I think this is a dead end.</w:t>
       </w:r>
     </w:p>
     <w:p>
@@ -177,16 +206,32 @@
         <w:shd w:val="clear" w:color="auto" w:fill="FFFFFF"/>
         <w:spacing w:before="100" w:beforeAutospacing="1" w:after="100" w:afterAutospacing="1"/>
         <w:rPr>
-          <w:rFonts w:ascii="Arial" w:hAnsi="Arial" w:cs="Times New Roman"/>
-          <w:color w:val="222222"/>
-        </w:rPr>
-      </w:pPr>
-      <w:r>
-        <w:rPr>
-          <w:rFonts w:ascii="Arial" w:hAnsi="Arial" w:cs="Times New Roman"/>
-          <w:color w:val="222222"/>
-        </w:rPr>
-        <w:t>Third, X-Force - source code is not available so I think this is a dead end.</w:t>
+          <w:rFonts w:ascii="Times" w:hAnsi="Times" w:cs="Times New Roman"/>
+          <w:color w:val="222222"/>
+        </w:rPr>
+      </w:pPr>
+      <w:r>
+        <w:rPr>
+          <w:rFonts w:ascii="Times" w:hAnsi="Times" w:cs="Times New Roman"/>
+          <w:color w:val="222222"/>
+        </w:rPr>
+        <w:t xml:space="preserve">Fourth, </w:t>
+      </w:r>
+      <w:proofErr w:type="spellStart"/>
+      <w:r>
+        <w:rPr>
+          <w:rFonts w:ascii="Times" w:hAnsi="Times" w:cs="Times New Roman"/>
+          <w:color w:val="222222"/>
+        </w:rPr>
+        <w:t>Dyninst</w:t>
+      </w:r>
+      <w:proofErr w:type="spellEnd"/>
+      <w:r>
+        <w:rPr>
+          <w:rFonts w:ascii="Times" w:hAnsi="Times" w:cs="Times New Roman"/>
+          <w:color w:val="222222"/>
+        </w:rPr>
+        <w:t xml:space="preserve"> variable type reconstruction can be obtained. We do not know how accurate it is and under which circumstances it will work. Lets keep this for now as last choice.</w:t>
       </w:r>
     </w:p>
     <w:p>
@@ -194,32 +239,67 @@
         <w:shd w:val="clear" w:color="auto" w:fill="FFFFFF"/>
         <w:spacing w:before="100" w:beforeAutospacing="1" w:after="100" w:afterAutospacing="1"/>
         <w:rPr>
-          <w:rFonts w:ascii="Arial" w:hAnsi="Arial" w:cs="Times New Roman"/>
-          <w:color w:val="222222"/>
-        </w:rPr>
-      </w:pPr>
-      <w:r>
-        <w:rPr>
-          <w:rFonts w:ascii="Arial" w:hAnsi="Arial" w:cs="Times New Roman"/>
-          <w:color w:val="222222"/>
-        </w:rPr>
-        <w:t xml:space="preserve">Fourth, </w:t>
-      </w:r>
-      <w:proofErr w:type="spellStart"/>
-      <w:r>
-        <w:rPr>
-          <w:rFonts w:ascii="Arial" w:hAnsi="Arial" w:cs="Times New Roman"/>
-          <w:color w:val="222222"/>
-        </w:rPr>
-        <w:t>Dyninst</w:t>
-      </w:r>
-      <w:proofErr w:type="spellEnd"/>
-      <w:r>
-        <w:rPr>
-          <w:rFonts w:ascii="Arial" w:hAnsi="Arial" w:cs="Times New Roman"/>
-          <w:color w:val="222222"/>
-        </w:rPr>
-        <w:t xml:space="preserve"> variable type reconstruction can be obtained. We do not know how accurate it is and under which circumstances it will work. Lets keep this for now as last choice.</w:t>
+          <w:rFonts w:ascii="Times" w:hAnsi="Times" w:cs="Times New Roman"/>
+          <w:color w:val="222222"/>
+        </w:rPr>
+      </w:pPr>
+      <w:r>
+        <w:rPr>
+          <w:rFonts w:ascii="Times" w:hAnsi="Times" w:cs="Times New Roman"/>
+          <w:color w:val="222222"/>
+        </w:rPr>
+        <w:t xml:space="preserve">Fifth, binaries are </w:t>
+      </w:r>
+      <w:r>
+        <w:rPr>
+          <w:rFonts w:ascii="Times" w:hAnsi="Times" w:cs="Times New Roman"/>
+          <w:color w:val="222222"/>
+        </w:rPr>
+        <w:t>usually</w:t>
+      </w:r>
+      <w:r>
+        <w:rPr>
+          <w:rFonts w:ascii="Times" w:hAnsi="Times" w:cs="Times New Roman"/>
+          <w:color w:val="222222"/>
+        </w:rPr>
+        <w:t xml:space="preserve"> stripped from symbol information. We can use the external tool such as </w:t>
+      </w:r>
+      <w:proofErr w:type="spellStart"/>
+      <w:r>
+        <w:rPr>
+          <w:rFonts w:ascii="Times" w:hAnsi="Times" w:cs="Times New Roman"/>
+          <w:color w:val="222222"/>
+        </w:rPr>
+        <w:t>Unstrip</w:t>
+      </w:r>
+      <w:proofErr w:type="spellEnd"/>
+      <w:r>
+        <w:rPr>
+          <w:rFonts w:ascii="Times" w:hAnsi="Times" w:cs="Times New Roman"/>
+          <w:color w:val="222222"/>
+        </w:rPr>
+        <w:t xml:space="preserve"> [1] that restore symbol information to a stripped binary. </w:t>
+      </w:r>
+      <w:r>
+        <w:rPr>
+          <w:rFonts w:ascii="Times" w:hAnsi="Times" w:cs="Times New Roman"/>
+          <w:color w:val="222222"/>
+        </w:rPr>
+        <w:t>Discussed in</w:t>
+      </w:r>
+      <w:r>
+        <w:rPr>
+          <w:rFonts w:ascii="Times" w:hAnsi="Times" w:cs="Times New Roman"/>
+          <w:color w:val="222222"/>
+        </w:rPr>
+        <w:t xml:space="preserve"> Marlin [2] paper.</w:t>
+      </w:r>
+      <w:r>
+        <w:rPr>
+          <w:rFonts w:ascii="Times" w:hAnsi="Times" w:cs="Times New Roman"/>
+          <w:color w:val="222222"/>
+        </w:rPr>
+        <w:t xml:space="preserve"> After this step we can use DIA SDK (probably this is only usable in Windows).</w:t>
       </w:r>
     </w:p>
     <w:p>
@@ -227,109 +307,80 @@
         <w:shd w:val="clear" w:color="auto" w:fill="FFFFFF"/>
         <w:spacing w:before="100" w:beforeAutospacing="1" w:after="100" w:afterAutospacing="1"/>
         <w:rPr>
-          <w:rFonts w:ascii="Arial" w:hAnsi="Arial" w:cs="Times New Roman"/>
-          <w:color w:val="222222"/>
-        </w:rPr>
-      </w:pPr>
-      <w:r>
-        <w:rPr>
-          <w:rFonts w:ascii="Arial" w:hAnsi="Arial" w:cs="Times New Roman"/>
-          <w:color w:val="222222"/>
-        </w:rPr>
-        <w:t xml:space="preserve">Fifth, binaries are </w:t>
-      </w:r>
-      <w:r>
-        <w:rPr>
-          <w:rFonts w:ascii="Arial" w:hAnsi="Arial" w:cs="Times New Roman"/>
-          <w:color w:val="222222"/>
-        </w:rPr>
-        <w:t>usually</w:t>
-      </w:r>
-      <w:r>
-        <w:rPr>
-          <w:rFonts w:ascii="Arial" w:hAnsi="Arial" w:cs="Times New Roman"/>
-          <w:color w:val="222222"/>
-        </w:rPr>
-        <w:t xml:space="preserve"> stripped from symbol information. We can use the external tool</w:t>
-      </w:r>
-      <w:r>
-        <w:rPr>
-          <w:rFonts w:ascii="Arial" w:hAnsi="Arial" w:cs="Times New Roman"/>
-          <w:color w:val="222222"/>
-        </w:rPr>
-        <w:t xml:space="preserve"> such as </w:t>
-      </w:r>
-      <w:proofErr w:type="spellStart"/>
-      <w:r>
-        <w:rPr>
-          <w:rFonts w:ascii="Arial" w:hAnsi="Arial" w:cs="Times New Roman"/>
-          <w:color w:val="222222"/>
-        </w:rPr>
-        <w:t>Unstrip</w:t>
-      </w:r>
-      <w:proofErr w:type="spellEnd"/>
-      <w:r>
-        <w:rPr>
-          <w:rFonts w:ascii="Arial" w:hAnsi="Arial" w:cs="Times New Roman"/>
-          <w:color w:val="222222"/>
-        </w:rPr>
-        <w:t xml:space="preserve"> [</w:t>
-      </w:r>
-      <w:r>
-        <w:rPr>
-          <w:rFonts w:ascii="Arial" w:hAnsi="Arial" w:cs="Times New Roman"/>
-          <w:color w:val="222222"/>
-        </w:rPr>
-        <w:t>1</w:t>
-      </w:r>
-      <w:r>
-        <w:rPr>
-          <w:rFonts w:ascii="Arial" w:hAnsi="Arial" w:cs="Times New Roman"/>
-          <w:color w:val="222222"/>
-        </w:rPr>
-        <w:t>] that restore symbol information to a stripped binary.</w:t>
-      </w:r>
-      <w:r>
-        <w:rPr>
-          <w:rFonts w:ascii="Arial" w:hAnsi="Arial" w:cs="Times New Roman"/>
-          <w:color w:val="222222"/>
-        </w:rPr>
-        <w:t xml:space="preserve"> </w:t>
-      </w:r>
-      <w:r>
-        <w:rPr>
-          <w:rFonts w:ascii="Arial" w:hAnsi="Arial" w:cs="Times New Roman"/>
-          <w:color w:val="222222"/>
-        </w:rPr>
-        <w:t>Discussed in</w:t>
-      </w:r>
-      <w:r>
-        <w:rPr>
-          <w:rFonts w:ascii="Arial" w:hAnsi="Arial" w:cs="Times New Roman"/>
-          <w:color w:val="222222"/>
-        </w:rPr>
-        <w:t xml:space="preserve"> Marlin [2] paper.</w:t>
-      </w:r>
-      <w:r>
-        <w:rPr>
-          <w:rFonts w:ascii="Arial" w:hAnsi="Arial" w:cs="Times New Roman"/>
-          <w:color w:val="222222"/>
-        </w:rPr>
-        <w:t xml:space="preserve"> After this step we can use </w:t>
-      </w:r>
-      <w:r>
-        <w:rPr>
-          <w:rFonts w:ascii="Arial" w:hAnsi="Arial" w:cs="Times New Roman"/>
-          <w:color w:val="222222"/>
-        </w:rPr>
-        <w:t>DIA SDK</w:t>
-      </w:r>
-      <w:r>
-        <w:rPr>
-          <w:rFonts w:ascii="Arial" w:hAnsi="Arial" w:cs="Times New Roman"/>
-          <w:color w:val="222222"/>
-        </w:rPr>
-        <w:t xml:space="preserve"> (probably this is only usable in Windows).</w:t>
+          <w:rFonts w:ascii="Times" w:hAnsi="Times" w:cs="Times New Roman"/>
+          <w:color w:val="222222"/>
+        </w:rPr>
+      </w:pPr>
+      <w:r>
+        <w:rPr>
+          <w:rFonts w:ascii="Times" w:hAnsi="Times" w:cs="Times New Roman"/>
+          <w:color w:val="222222"/>
+        </w:rPr>
+        <w:t xml:space="preserve">In the end as Victor did in his paper “A touch call: …” (he over approximates </w:t>
+      </w:r>
+      <w:proofErr w:type="spellStart"/>
+      <w:r>
+        <w:rPr>
+          <w:rFonts w:ascii="Times" w:hAnsi="Times" w:cs="Times New Roman"/>
+          <w:color w:val="222222"/>
+        </w:rPr>
+        <w:t>callee</w:t>
+      </w:r>
+      <w:proofErr w:type="spellEnd"/>
+      <w:r>
+        <w:rPr>
+          <w:rFonts w:ascii="Times" w:hAnsi="Times" w:cs="Times New Roman"/>
+          <w:color w:val="222222"/>
+        </w:rPr>
+        <w:t xml:space="preserve">/caller pairs by allowing more </w:t>
+      </w:r>
+      <w:proofErr w:type="spellStart"/>
+      <w:r>
+        <w:rPr>
+          <w:rFonts w:ascii="Times" w:hAnsi="Times" w:cs="Times New Roman"/>
+          <w:color w:val="222222"/>
+        </w:rPr>
+        <w:t>callees</w:t>
+      </w:r>
+      <w:proofErr w:type="spellEnd"/>
+      <w:r>
+        <w:rPr>
+          <w:rFonts w:ascii="Times" w:hAnsi="Times" w:cs="Times New Roman"/>
+          <w:color w:val="222222"/>
+        </w:rPr>
+        <w:t xml:space="preserve"> per caller but still this is lower </w:t>
+      </w:r>
+      <w:proofErr w:type="spellStart"/>
+      <w:r>
+        <w:rPr>
+          <w:rFonts w:ascii="Times" w:hAnsi="Times" w:cs="Times New Roman"/>
+          <w:color w:val="222222"/>
+        </w:rPr>
+        <w:t>thant</w:t>
+      </w:r>
+      <w:proofErr w:type="spellEnd"/>
+      <w:r>
+        <w:rPr>
+          <w:rFonts w:ascii="Times" w:hAnsi="Times" w:cs="Times New Roman"/>
+          <w:color w:val="222222"/>
+        </w:rPr>
+        <w:t xml:space="preserve"> the previous relation which was 1 to N (is the sum of all called in the binary)) we need to further reduce the </w:t>
+      </w:r>
+      <w:proofErr w:type="spellStart"/>
+      <w:r>
+        <w:rPr>
+          <w:rFonts w:ascii="Times" w:hAnsi="Times" w:cs="Times New Roman"/>
+          <w:color w:val="222222"/>
+        </w:rPr>
+        <w:t>callee</w:t>
+      </w:r>
+      <w:proofErr w:type="spellEnd"/>
+      <w:r>
+        <w:rPr>
+          <w:rFonts w:ascii="Times" w:hAnsi="Times" w:cs="Times New Roman"/>
+          <w:color w:val="222222"/>
+        </w:rPr>
+        <w:t>/caller set based on variable types so I think it is not avoidable that we also use a similar style of approximation as he did. We can experiment in my opinion with Hex-Rays and TIE to see for which we get the best result.</w:t>
       </w:r>
     </w:p>
     <w:p>
@@ -337,21 +388,53 @@
         <w:shd w:val="clear" w:color="auto" w:fill="FFFFFF"/>
         <w:spacing w:before="100" w:beforeAutospacing="1" w:after="100" w:afterAutospacing="1"/>
         <w:rPr>
-          <w:rFonts w:ascii="Arial" w:hAnsi="Arial" w:cs="Times New Roman"/>
-          <w:color w:val="222222"/>
-        </w:rPr>
-      </w:pPr>
-      <w:r>
-        <w:rPr>
-          <w:rFonts w:ascii="Arial" w:hAnsi="Arial" w:cs="Times New Roman"/>
-          <w:color w:val="222222"/>
-        </w:rPr>
-        <w:t xml:space="preserve">In the end as Victor did in his paper “A touch call: …” (he over approximates </w:t>
-      </w:r>
-      <w:proofErr w:type="spellStart"/>
-      <w:r>
-        <w:rPr>
-          <w:rFonts w:ascii="Arial" w:hAnsi="Arial" w:cs="Times New Roman"/>
+          <w:rFonts w:ascii="Times" w:hAnsi="Times" w:cs="Times New Roman"/>
+          <w:color w:val="222222"/>
+        </w:rPr>
+      </w:pPr>
+      <w:r>
+        <w:rPr>
+          <w:rFonts w:ascii="Times" w:hAnsi="Times" w:cs="Times New Roman"/>
+          <w:color w:val="222222"/>
+        </w:rPr>
+        <w:t xml:space="preserve">A possible approximation could be on the variable types as for e.g., if </w:t>
+      </w:r>
+      <w:proofErr w:type="spellStart"/>
+      <w:r>
+        <w:rPr>
+          <w:rFonts w:ascii="Times" w:hAnsi="Times" w:cs="Times New Roman"/>
+          <w:color w:val="222222"/>
+        </w:rPr>
+        <w:t>var</w:t>
+      </w:r>
+      <w:proofErr w:type="spellEnd"/>
+      <w:r>
+        <w:rPr>
+          <w:rFonts w:ascii="Times" w:hAnsi="Times" w:cs="Times New Roman"/>
+          <w:color w:val="222222"/>
+        </w:rPr>
+        <w:t xml:space="preserve"> x is variable of the caller function e.g., </w:t>
+      </w:r>
+      <w:proofErr w:type="gramStart"/>
+      <w:r>
+        <w:rPr>
+          <w:rFonts w:ascii="Times" w:hAnsi="Times" w:cs="Times New Roman"/>
+          <w:color w:val="222222"/>
+        </w:rPr>
+        <w:t>foo(</w:t>
+      </w:r>
+      <w:proofErr w:type="gramEnd"/>
+      <w:r>
+        <w:rPr>
+          <w:rFonts w:ascii="Times" w:hAnsi="Times" w:cs="Times New Roman"/>
+          <w:color w:val="222222"/>
+        </w:rPr>
+        <w:t xml:space="preserve">x) and at the </w:t>
+      </w:r>
+      <w:proofErr w:type="spellStart"/>
+      <w:r>
+        <w:rPr>
+          <w:rFonts w:ascii="Times" w:hAnsi="Times" w:cs="Times New Roman"/>
           <w:color w:val="222222"/>
         </w:rPr>
         <w:t>callee</w:t>
@@ -359,58 +442,26 @@
       <w:proofErr w:type="spellEnd"/>
       <w:r>
         <w:rPr>
-          <w:rFonts w:ascii="Arial" w:hAnsi="Arial" w:cs="Times New Roman"/>
-          <w:color w:val="222222"/>
-        </w:rPr>
-        <w:t xml:space="preserve">/caller pairs by allowing more </w:t>
-      </w:r>
-      <w:proofErr w:type="spellStart"/>
-      <w:r>
-        <w:rPr>
-          <w:rFonts w:ascii="Arial" w:hAnsi="Arial" w:cs="Times New Roman"/>
-          <w:color w:val="222222"/>
-        </w:rPr>
-        <w:t>callees</w:t>
-      </w:r>
-      <w:proofErr w:type="spellEnd"/>
-      <w:r>
-        <w:rPr>
-          <w:rFonts w:ascii="Arial" w:hAnsi="Arial" w:cs="Times New Roman"/>
-          <w:color w:val="222222"/>
-        </w:rPr>
-        <w:t xml:space="preserve"> per caller but still this is lower </w:t>
-      </w:r>
-      <w:proofErr w:type="spellStart"/>
-      <w:r>
-        <w:rPr>
-          <w:rFonts w:ascii="Arial" w:hAnsi="Arial" w:cs="Times New Roman"/>
-          <w:color w:val="222222"/>
-        </w:rPr>
-        <w:t>thant</w:t>
-      </w:r>
-      <w:proofErr w:type="spellEnd"/>
-      <w:r>
-        <w:rPr>
-          <w:rFonts w:ascii="Arial" w:hAnsi="Arial" w:cs="Times New Roman"/>
-          <w:color w:val="222222"/>
-        </w:rPr>
-        <w:t xml:space="preserve"> the previous relation which was 1 to N (is the sum of all called in the binary)) we need to further reduce the </w:t>
-      </w:r>
-      <w:proofErr w:type="spellStart"/>
-      <w:r>
-        <w:rPr>
-          <w:rFonts w:ascii="Arial" w:hAnsi="Arial" w:cs="Times New Roman"/>
-          <w:color w:val="222222"/>
-        </w:rPr>
-        <w:t>callee</w:t>
-      </w:r>
-      <w:proofErr w:type="spellEnd"/>
-      <w:r>
-        <w:rPr>
-          <w:rFonts w:ascii="Arial" w:hAnsi="Arial" w:cs="Times New Roman"/>
-          <w:color w:val="222222"/>
-        </w:rPr>
-        <w:t>/caller set based on variable types so I think it is not avoidable that we also use a similar style of approximation as he did. We can experiment in my opinion with Hex-Rays and TIE to see for which we get the best result.</w:t>
+          <w:rFonts w:ascii="Times" w:hAnsi="Times" w:cs="Times New Roman"/>
+          <w:color w:val="222222"/>
+        </w:rPr>
+        <w:t xml:space="preserve"> site we detected lets say 2 possible target locations where first, variable x is of type double and second, variable a is of type float. Since bot this type are super types of </w:t>
+      </w:r>
+      <w:proofErr w:type="spellStart"/>
+      <w:r>
+        <w:rPr>
+          <w:rFonts w:ascii="Times" w:hAnsi="Times" w:cs="Times New Roman"/>
+          <w:color w:val="222222"/>
+        </w:rPr>
+        <w:t>int</w:t>
+      </w:r>
+      <w:proofErr w:type="spellEnd"/>
+      <w:r>
+        <w:rPr>
+          <w:rFonts w:ascii="Times" w:hAnsi="Times" w:cs="Times New Roman"/>
+          <w:color w:val="222222"/>
+        </w:rPr>
+        <w:t xml:space="preserve"> we could allow both types.</w:t>
       </w:r>
     </w:p>
     <w:p>
@@ -418,21 +469,69 @@
         <w:shd w:val="clear" w:color="auto" w:fill="FFFFFF"/>
         <w:spacing w:before="100" w:beforeAutospacing="1" w:after="100" w:afterAutospacing="1"/>
         <w:rPr>
-          <w:rFonts w:ascii="Arial" w:hAnsi="Arial" w:cs="Times New Roman"/>
-          <w:color w:val="222222"/>
-        </w:rPr>
-      </w:pPr>
-      <w:r>
-        <w:rPr>
-          <w:rFonts w:ascii="Arial" w:hAnsi="Arial" w:cs="Times New Roman"/>
-          <w:color w:val="222222"/>
-        </w:rPr>
-        <w:t xml:space="preserve">A possible approximation could be on the variable types as for e.g., if </w:t>
-      </w:r>
-      <w:proofErr w:type="spellStart"/>
-      <w:r>
-        <w:rPr>
-          <w:rFonts w:ascii="Arial" w:hAnsi="Arial" w:cs="Times New Roman"/>
+          <w:rFonts w:ascii="Times" w:hAnsi="Times" w:cs="Times New Roman"/>
+          <w:color w:val="222222"/>
+        </w:rPr>
+      </w:pPr>
+      <w:r>
+        <w:rPr>
+          <w:rFonts w:ascii="Times" w:hAnsi="Times" w:cs="Times New Roman"/>
+          <w:color w:val="222222"/>
+        </w:rPr>
+        <w:t xml:space="preserve">In case original x is of type double (type was recuperated by Hex-rays, Tie, etc.) than in case we have the same </w:t>
+      </w:r>
+      <w:proofErr w:type="spellStart"/>
+      <w:r>
+        <w:rPr>
+          <w:rFonts w:ascii="Times" w:hAnsi="Times" w:cs="Times New Roman"/>
+          <w:color w:val="222222"/>
+        </w:rPr>
+        <w:t>callee</w:t>
+      </w:r>
+      <w:proofErr w:type="spellEnd"/>
+      <w:r>
+        <w:rPr>
+          <w:rFonts w:ascii="Times" w:hAnsi="Times" w:cs="Times New Roman"/>
+          <w:color w:val="222222"/>
+        </w:rPr>
+        <w:t xml:space="preserve"> targets for </w:t>
+      </w:r>
+      <w:proofErr w:type="gramStart"/>
+      <w:r>
+        <w:rPr>
+          <w:rFonts w:ascii="Times" w:hAnsi="Times" w:cs="Times New Roman"/>
+          <w:color w:val="222222"/>
+        </w:rPr>
+        <w:t>foo(</w:t>
+      </w:r>
+      <w:proofErr w:type="gramEnd"/>
+      <w:r>
+        <w:rPr>
+          <w:rFonts w:ascii="Times" w:hAnsi="Times" w:cs="Times New Roman"/>
+          <w:color w:val="222222"/>
+        </w:rPr>
+        <w:t xml:space="preserve">x) but now the types of the </w:t>
+      </w:r>
+      <w:proofErr w:type="spellStart"/>
+      <w:r>
+        <w:rPr>
+          <w:rFonts w:ascii="Times" w:hAnsi="Times" w:cs="Times New Roman"/>
+          <w:color w:val="222222"/>
+        </w:rPr>
+        <w:t>the</w:t>
+      </w:r>
+      <w:proofErr w:type="spellEnd"/>
+      <w:r>
+        <w:rPr>
+          <w:rFonts w:ascii="Times" w:hAnsi="Times" w:cs="Times New Roman"/>
+          <w:color w:val="222222"/>
+        </w:rPr>
+        <w:t xml:space="preserve"> </w:t>
+      </w:r>
+      <w:proofErr w:type="spellStart"/>
+      <w:r>
+        <w:rPr>
+          <w:rFonts w:ascii="Times" w:hAnsi="Times" w:cs="Times New Roman"/>
           <w:color w:val="222222"/>
         </w:rPr>
         <w:t>var</w:t>
@@ -440,31 +539,71 @@
       <w:proofErr w:type="spellEnd"/>
       <w:r>
         <w:rPr>
-          <w:rFonts w:ascii="Arial" w:hAnsi="Arial" w:cs="Times New Roman"/>
-          <w:color w:val="222222"/>
-        </w:rPr>
-        <w:t xml:space="preserve"> x is variable of the caller function e.g., </w:t>
+          <w:rFonts w:ascii="Times" w:hAnsi="Times" w:cs="Times New Roman"/>
+          <w:color w:val="222222"/>
+        </w:rPr>
+        <w:t xml:space="preserve"> x at the target are </w:t>
+      </w:r>
+      <w:proofErr w:type="spellStart"/>
+      <w:r>
+        <w:rPr>
+          <w:rFonts w:ascii="Times" w:hAnsi="Times" w:cs="Times New Roman"/>
+          <w:color w:val="222222"/>
+        </w:rPr>
+        <w:t>int</w:t>
+      </w:r>
+      <w:proofErr w:type="spellEnd"/>
+      <w:r>
+        <w:rPr>
+          <w:rFonts w:ascii="Times" w:hAnsi="Times" w:cs="Times New Roman"/>
+          <w:color w:val="222222"/>
+        </w:rPr>
+        <w:t xml:space="preserve"> and float we can allow only the target with type float. </w:t>
       </w:r>
       <w:proofErr w:type="gramStart"/>
       <w:r>
         <w:rPr>
-          <w:rFonts w:ascii="Arial" w:hAnsi="Arial" w:cs="Times New Roman"/>
-          <w:color w:val="222222"/>
-        </w:rPr>
-        <w:t>foo(</w:t>
+          <w:rFonts w:ascii="Times" w:hAnsi="Times" w:cs="Times New Roman"/>
+          <w:color w:val="222222"/>
+        </w:rPr>
+        <w:t xml:space="preserve">This rules one possible target </w:t>
+      </w:r>
+      <w:proofErr w:type="spellStart"/>
+      <w:r>
+        <w:rPr>
+          <w:rFonts w:ascii="Times" w:hAnsi="Times" w:cs="Times New Roman"/>
+          <w:color w:val="222222"/>
+        </w:rPr>
+        <w:t>canditate</w:t>
+      </w:r>
+      <w:proofErr w:type="spellEnd"/>
+      <w:r>
+        <w:rPr>
+          <w:rFonts w:ascii="Times" w:hAnsi="Times" w:cs="Times New Roman"/>
+          <w:color w:val="222222"/>
+        </w:rPr>
+        <w:t xml:space="preserve"> thus</w:t>
       </w:r>
       <w:proofErr w:type="gramEnd"/>
       <w:r>
         <w:rPr>
-          <w:rFonts w:ascii="Arial" w:hAnsi="Arial" w:cs="Times New Roman"/>
-          <w:color w:val="222222"/>
-        </w:rPr>
-        <w:t xml:space="preserve">x) and at the </w:t>
-      </w:r>
-      <w:proofErr w:type="spellStart"/>
-      <w:r>
-        <w:rPr>
-          <w:rFonts w:ascii="Arial" w:hAnsi="Arial" w:cs="Times New Roman"/>
+          <w:rFonts w:ascii="Times" w:hAnsi="Times" w:cs="Times New Roman"/>
+          <w:color w:val="222222"/>
+        </w:rPr>
+        <w:t xml:space="preserve">, </w:t>
+      </w:r>
+      <w:proofErr w:type="gramStart"/>
+      <w:r>
+        <w:rPr>
+          <w:rFonts w:ascii="Times" w:hAnsi="Times" w:cs="Times New Roman"/>
+          <w:color w:val="222222"/>
+        </w:rPr>
+        <w:t>the caller/</w:t>
+      </w:r>
+      <w:proofErr w:type="spellStart"/>
+      <w:r>
+        <w:rPr>
+          <w:rFonts w:ascii="Times" w:hAnsi="Times" w:cs="Times New Roman"/>
           <w:color w:val="222222"/>
         </w:rPr>
         <w:t>callee</w:t>
@@ -472,26 +611,18 @@
       <w:proofErr w:type="spellEnd"/>
       <w:r>
         <w:rPr>
-          <w:rFonts w:ascii="Arial" w:hAnsi="Arial" w:cs="Times New Roman"/>
-          <w:color w:val="222222"/>
-        </w:rPr>
-        <w:t xml:space="preserve"> site we detected lets say 2 possible target locations where first, variable x is of type double and second, variable a is of type float. Since bot this type are super types of </w:t>
-      </w:r>
-      <w:proofErr w:type="spellStart"/>
-      <w:r>
-        <w:rPr>
-          <w:rFonts w:ascii="Arial" w:hAnsi="Arial" w:cs="Times New Roman"/>
-          <w:color w:val="222222"/>
-        </w:rPr>
-        <w:t>int</w:t>
-      </w:r>
-      <w:proofErr w:type="spellEnd"/>
-      <w:r>
-        <w:rPr>
-          <w:rFonts w:ascii="Arial" w:hAnsi="Arial" w:cs="Times New Roman"/>
-          <w:color w:val="222222"/>
-        </w:rPr>
-        <w:t xml:space="preserve"> we could allow both types.</w:t>
+          <w:rFonts w:ascii="Times" w:hAnsi="Times" w:cs="Times New Roman"/>
+          <w:color w:val="222222"/>
+        </w:rPr>
+        <w:t xml:space="preserve"> set gets reduced</w:t>
+      </w:r>
+      <w:proofErr w:type="gramEnd"/>
+      <w:r>
+        <w:rPr>
+          <w:rFonts w:ascii="Times" w:hAnsi="Times" w:cs="Times New Roman"/>
+          <w:color w:val="222222"/>
+        </w:rPr>
+        <w:t>.</w:t>
       </w:r>
     </w:p>
     <w:p>
@@ -499,160 +630,16 @@
         <w:shd w:val="clear" w:color="auto" w:fill="FFFFFF"/>
         <w:spacing w:before="100" w:beforeAutospacing="1" w:after="100" w:afterAutospacing="1"/>
         <w:rPr>
-          <w:rFonts w:ascii="Arial" w:hAnsi="Arial" w:cs="Times New Roman"/>
-          <w:color w:val="222222"/>
-        </w:rPr>
-      </w:pPr>
-      <w:r>
-        <w:rPr>
-          <w:rFonts w:ascii="Arial" w:hAnsi="Arial" w:cs="Times New Roman"/>
-          <w:color w:val="222222"/>
-        </w:rPr>
-        <w:t xml:space="preserve">In case original x is of type double (type was recuperated by Hex-rays, Tie, etc.) than in case we have the same </w:t>
-      </w:r>
-      <w:proofErr w:type="spellStart"/>
-      <w:r>
-        <w:rPr>
-          <w:rFonts w:ascii="Arial" w:hAnsi="Arial" w:cs="Times New Roman"/>
-          <w:color w:val="222222"/>
-        </w:rPr>
-        <w:t>callee</w:t>
-      </w:r>
-      <w:proofErr w:type="spellEnd"/>
-      <w:r>
-        <w:rPr>
-          <w:rFonts w:ascii="Arial" w:hAnsi="Arial" w:cs="Times New Roman"/>
-          <w:color w:val="222222"/>
-        </w:rPr>
-        <w:t xml:space="preserve"> targets for </w:t>
-      </w:r>
-      <w:proofErr w:type="gramStart"/>
-      <w:r>
-        <w:rPr>
-          <w:rFonts w:ascii="Arial" w:hAnsi="Arial" w:cs="Times New Roman"/>
-          <w:color w:val="222222"/>
-        </w:rPr>
-        <w:t>foo(</w:t>
-      </w:r>
-      <w:proofErr w:type="gramEnd"/>
-      <w:r>
-        <w:rPr>
-          <w:rFonts w:ascii="Arial" w:hAnsi="Arial" w:cs="Times New Roman"/>
-          <w:color w:val="222222"/>
-        </w:rPr>
-        <w:t xml:space="preserve">x) but now the types of the </w:t>
-      </w:r>
-      <w:proofErr w:type="spellStart"/>
-      <w:r>
-        <w:rPr>
-          <w:rFonts w:ascii="Arial" w:hAnsi="Arial" w:cs="Times New Roman"/>
-          <w:color w:val="222222"/>
-        </w:rPr>
-        <w:t>the</w:t>
-      </w:r>
-      <w:proofErr w:type="spellEnd"/>
-      <w:r>
-        <w:rPr>
-          <w:rFonts w:ascii="Arial" w:hAnsi="Arial" w:cs="Times New Roman"/>
-          <w:color w:val="222222"/>
-        </w:rPr>
-        <w:t xml:space="preserve"> </w:t>
-      </w:r>
-      <w:proofErr w:type="spellStart"/>
-      <w:r>
-        <w:rPr>
-          <w:rFonts w:ascii="Arial" w:hAnsi="Arial" w:cs="Times New Roman"/>
-          <w:color w:val="222222"/>
-        </w:rPr>
-        <w:t>var</w:t>
-      </w:r>
-      <w:proofErr w:type="spellEnd"/>
-      <w:r>
-        <w:rPr>
-          <w:rFonts w:ascii="Arial" w:hAnsi="Arial" w:cs="Times New Roman"/>
-          <w:color w:val="222222"/>
-        </w:rPr>
-        <w:t xml:space="preserve"> x at the target are </w:t>
-      </w:r>
-      <w:proofErr w:type="spellStart"/>
-      <w:r>
-        <w:rPr>
-          <w:rFonts w:ascii="Arial" w:hAnsi="Arial" w:cs="Times New Roman"/>
-          <w:color w:val="222222"/>
-        </w:rPr>
-        <w:t>int</w:t>
-      </w:r>
-      <w:proofErr w:type="spellEnd"/>
-      <w:r>
-        <w:rPr>
-          <w:rFonts w:ascii="Arial" w:hAnsi="Arial" w:cs="Times New Roman"/>
-          <w:color w:val="222222"/>
-        </w:rPr>
-        <w:t xml:space="preserve"> and float we can allow only the target with type float. </w:t>
-      </w:r>
-      <w:proofErr w:type="gramStart"/>
-      <w:r>
-        <w:rPr>
-          <w:rFonts w:ascii="Arial" w:hAnsi="Arial" w:cs="Times New Roman"/>
-          <w:color w:val="222222"/>
-        </w:rPr>
-        <w:t xml:space="preserve">This rules one possible target </w:t>
-      </w:r>
-      <w:proofErr w:type="spellStart"/>
-      <w:r>
-        <w:rPr>
-          <w:rFonts w:ascii="Arial" w:hAnsi="Arial" w:cs="Times New Roman"/>
-          <w:color w:val="222222"/>
-        </w:rPr>
-        <w:t>canditate</w:t>
-      </w:r>
-      <w:proofErr w:type="spellEnd"/>
-      <w:r>
-        <w:rPr>
-          <w:rFonts w:ascii="Arial" w:hAnsi="Arial" w:cs="Times New Roman"/>
-          <w:color w:val="222222"/>
-        </w:rPr>
-        <w:t xml:space="preserve"> thus</w:t>
-      </w:r>
-      <w:proofErr w:type="gramEnd"/>
-      <w:r>
-        <w:rPr>
-          <w:rFonts w:ascii="Arial" w:hAnsi="Arial" w:cs="Times New Roman"/>
-          <w:color w:val="222222"/>
-        </w:rPr>
-        <w:t xml:space="preserve">, </w:t>
-      </w:r>
-      <w:proofErr w:type="gramStart"/>
-      <w:r>
-        <w:rPr>
-          <w:rFonts w:ascii="Arial" w:hAnsi="Arial" w:cs="Times New Roman"/>
-          <w:color w:val="222222"/>
-        </w:rPr>
-        <w:t>the caller/</w:t>
-      </w:r>
-      <w:proofErr w:type="spellStart"/>
-      <w:r>
-        <w:rPr>
-          <w:rFonts w:ascii="Arial" w:hAnsi="Arial" w:cs="Times New Roman"/>
-          <w:color w:val="222222"/>
-        </w:rPr>
-        <w:t>callee</w:t>
-      </w:r>
-      <w:proofErr w:type="spellEnd"/>
-      <w:r>
-        <w:rPr>
-          <w:rFonts w:ascii="Arial" w:hAnsi="Arial" w:cs="Times New Roman"/>
-          <w:color w:val="222222"/>
-        </w:rPr>
-        <w:t xml:space="preserve"> set gets reduced</w:t>
-      </w:r>
-      <w:proofErr w:type="gramEnd"/>
-      <w:r>
-        <w:rPr>
-          <w:rFonts w:ascii="Arial" w:hAnsi="Arial" w:cs="Times New Roman"/>
-          <w:color w:val="222222"/>
-        </w:rPr>
-        <w:t>.</w:t>
+          <w:rFonts w:ascii="Times" w:hAnsi="Times" w:cs="Times New Roman"/>
+          <w:color w:val="222222"/>
+        </w:rPr>
+      </w:pPr>
+      <w:r>
+        <w:rPr>
+          <w:rFonts w:ascii="Times" w:hAnsi="Times" w:cs="Times New Roman"/>
+          <w:color w:val="222222"/>
+        </w:rPr>
+        <w:t>The ideas are similar to Victor paper. </w:t>
       </w:r>
     </w:p>
     <w:p>
@@ -660,31 +647,14 @@
         <w:shd w:val="clear" w:color="auto" w:fill="FFFFFF"/>
         <w:spacing w:before="100" w:beforeAutospacing="1" w:after="100" w:afterAutospacing="1"/>
         <w:rPr>
-          <w:rFonts w:ascii="Arial" w:hAnsi="Arial" w:cs="Times New Roman"/>
-          <w:color w:val="222222"/>
-        </w:rPr>
-      </w:pPr>
-      <w:r>
-        <w:rPr>
-          <w:rFonts w:ascii="Arial" w:hAnsi="Arial" w:cs="Times New Roman"/>
-          <w:color w:val="222222"/>
-        </w:rPr>
-        <w:t>The ideas are similar to Victor paper. </w:t>
-      </w:r>
-    </w:p>
-    <w:p>
-      <w:pPr>
-        <w:shd w:val="clear" w:color="auto" w:fill="FFFFFF"/>
-        <w:spacing w:before="100" w:beforeAutospacing="1" w:after="100" w:afterAutospacing="1"/>
-        <w:rPr>
-          <w:rFonts w:ascii="Arial" w:hAnsi="Arial" w:cs="Times New Roman"/>
+          <w:rFonts w:ascii="Times" w:hAnsi="Times" w:cs="Times New Roman"/>
           <w:color w:val="222222"/>
         </w:rPr>
       </w:pPr>
       <w:proofErr w:type="gramStart"/>
       <w:r>
         <w:rPr>
-          <w:rFonts w:ascii="Arial" w:hAnsi="Arial" w:cs="Times New Roman"/>
+          <w:rFonts w:ascii="Times" w:hAnsi="Times" w:cs="Times New Roman"/>
           <w:color w:val="222222"/>
         </w:rPr>
         <w:t>see</w:t>
@@ -692,7 +662,7 @@
       <w:proofErr w:type="gramEnd"/>
       <w:r>
         <w:rPr>
-          <w:rFonts w:ascii="Arial" w:hAnsi="Arial" w:cs="Times New Roman"/>
+          <w:rFonts w:ascii="Times" w:hAnsi="Times" w:cs="Times New Roman"/>
           <w:color w:val="222222"/>
         </w:rPr>
         <w:t>: </w:t>
@@ -700,7 +670,7 @@
       <w:hyperlink r:id="rId5" w:history="1">
         <w:r>
           <w:rPr>
-            <w:rFonts w:ascii="Arial" w:hAnsi="Arial" w:cs="Times New Roman"/>
+            <w:rFonts w:ascii="Times" w:hAnsi="Times" w:cs="Times New Roman"/>
             <w:color w:val="1155CC"/>
             <w:u w:val="single"/>
           </w:rPr>
@@ -713,14 +683,14 @@
         <w:shd w:val="clear" w:color="auto" w:fill="FFFFFF"/>
         <w:spacing w:before="100" w:beforeAutospacing="1" w:after="100" w:afterAutospacing="1"/>
         <w:rPr>
-          <w:rFonts w:ascii="Arial" w:hAnsi="Arial" w:cs="Times New Roman"/>
+          <w:rFonts w:ascii="Times" w:hAnsi="Times" w:cs="Times New Roman"/>
           <w:color w:val="222222"/>
         </w:rPr>
       </w:pPr>
       <w:proofErr w:type="gramStart"/>
       <w:r>
         <w:rPr>
-          <w:rFonts w:ascii="Arial" w:hAnsi="Arial" w:cs="Times New Roman"/>
+          <w:rFonts w:ascii="Times" w:hAnsi="Times" w:cs="Times New Roman"/>
           <w:color w:val="222222"/>
         </w:rPr>
         <w:t>long</w:t>
@@ -728,7 +698,7 @@
       <w:proofErr w:type="gramEnd"/>
       <w:r>
         <w:rPr>
-          <w:rFonts w:ascii="Arial" w:hAnsi="Arial" w:cs="Times New Roman"/>
+          <w:rFonts w:ascii="Times" w:hAnsi="Times" w:cs="Times New Roman"/>
           <w:color w:val="222222"/>
         </w:rPr>
         <w:t xml:space="preserve"> double &gt; double &gt; float &gt; unsigned long </w:t>
@@ -736,7 +706,7 @@
       <w:proofErr w:type="spellStart"/>
       <w:r>
         <w:rPr>
-          <w:rFonts w:ascii="Arial" w:hAnsi="Arial" w:cs="Times New Roman"/>
+          <w:rFonts w:ascii="Times" w:hAnsi="Times" w:cs="Times New Roman"/>
           <w:color w:val="222222"/>
         </w:rPr>
         <w:t>long</w:t>
@@ -744,7 +714,7 @@
       <w:proofErr w:type="spellEnd"/>
       <w:r>
         <w:rPr>
-          <w:rFonts w:ascii="Arial" w:hAnsi="Arial" w:cs="Times New Roman"/>
+          <w:rFonts w:ascii="Times" w:hAnsi="Times" w:cs="Times New Roman"/>
           <w:color w:val="222222"/>
         </w:rPr>
         <w:t xml:space="preserve"> </w:t>
@@ -752,7 +722,7 @@
       <w:proofErr w:type="spellStart"/>
       <w:r>
         <w:rPr>
-          <w:rFonts w:ascii="Arial" w:hAnsi="Arial" w:cs="Times New Roman"/>
+          <w:rFonts w:ascii="Times" w:hAnsi="Times" w:cs="Times New Roman"/>
           <w:color w:val="222222"/>
         </w:rPr>
         <w:t>int</w:t>
@@ -760,7 +730,7 @@
       <w:proofErr w:type="spellEnd"/>
       <w:r>
         <w:rPr>
-          <w:rFonts w:ascii="Arial" w:hAnsi="Arial" w:cs="Times New Roman"/>
+          <w:rFonts w:ascii="Times" w:hAnsi="Times" w:cs="Times New Roman"/>
           <w:color w:val="222222"/>
         </w:rPr>
         <w:t xml:space="preserve"> &gt; signed long </w:t>
@@ -768,7 +738,7 @@
       <w:proofErr w:type="spellStart"/>
       <w:r>
         <w:rPr>
-          <w:rFonts w:ascii="Arial" w:hAnsi="Arial" w:cs="Times New Roman"/>
+          <w:rFonts w:ascii="Times" w:hAnsi="Times" w:cs="Times New Roman"/>
           <w:color w:val="222222"/>
         </w:rPr>
         <w:t>long</w:t>
@@ -776,7 +746,7 @@
       <w:proofErr w:type="spellEnd"/>
       <w:r>
         <w:rPr>
-          <w:rFonts w:ascii="Arial" w:hAnsi="Arial" w:cs="Times New Roman"/>
+          <w:rFonts w:ascii="Times" w:hAnsi="Times" w:cs="Times New Roman"/>
           <w:color w:val="222222"/>
         </w:rPr>
         <w:t xml:space="preserve"> </w:t>
@@ -784,7 +754,7 @@
       <w:proofErr w:type="spellStart"/>
       <w:r>
         <w:rPr>
-          <w:rFonts w:ascii="Arial" w:hAnsi="Arial" w:cs="Times New Roman"/>
+          <w:rFonts w:ascii="Times" w:hAnsi="Times" w:cs="Times New Roman"/>
           <w:color w:val="222222"/>
         </w:rPr>
         <w:t>int</w:t>
@@ -792,7 +762,7 @@
       <w:proofErr w:type="spellEnd"/>
       <w:r>
         <w:rPr>
-          <w:rFonts w:ascii="Arial" w:hAnsi="Arial" w:cs="Times New Roman"/>
+          <w:rFonts w:ascii="Times" w:hAnsi="Times" w:cs="Times New Roman"/>
           <w:color w:val="222222"/>
         </w:rPr>
         <w:t xml:space="preserve"> &gt; unsigned long </w:t>
@@ -800,7 +770,7 @@
       <w:proofErr w:type="spellStart"/>
       <w:r>
         <w:rPr>
-          <w:rFonts w:ascii="Arial" w:hAnsi="Arial" w:cs="Times New Roman"/>
+          <w:rFonts w:ascii="Times" w:hAnsi="Times" w:cs="Times New Roman"/>
           <w:color w:val="222222"/>
         </w:rPr>
         <w:t>int</w:t>
@@ -808,7 +778,7 @@
       <w:proofErr w:type="spellEnd"/>
       <w:r>
         <w:rPr>
-          <w:rFonts w:ascii="Arial" w:hAnsi="Arial" w:cs="Times New Roman"/>
+          <w:rFonts w:ascii="Times" w:hAnsi="Times" w:cs="Times New Roman"/>
           <w:color w:val="222222"/>
         </w:rPr>
         <w:t xml:space="preserve"> &gt; signed long </w:t>
@@ -816,7 +786,7 @@
       <w:proofErr w:type="spellStart"/>
       <w:r>
         <w:rPr>
-          <w:rFonts w:ascii="Arial" w:hAnsi="Arial" w:cs="Times New Roman"/>
+          <w:rFonts w:ascii="Times" w:hAnsi="Times" w:cs="Times New Roman"/>
           <w:color w:val="222222"/>
         </w:rPr>
         <w:t>int</w:t>
@@ -824,7 +794,7 @@
       <w:proofErr w:type="spellEnd"/>
       <w:r>
         <w:rPr>
-          <w:rFonts w:ascii="Arial" w:hAnsi="Arial" w:cs="Times New Roman"/>
+          <w:rFonts w:ascii="Times" w:hAnsi="Times" w:cs="Times New Roman"/>
           <w:color w:val="222222"/>
         </w:rPr>
         <w:t xml:space="preserve"> &gt; unsigned </w:t>
@@ -832,7 +802,7 @@
       <w:proofErr w:type="spellStart"/>
       <w:r>
         <w:rPr>
-          <w:rFonts w:ascii="Arial" w:hAnsi="Arial" w:cs="Times New Roman"/>
+          <w:rFonts w:ascii="Times" w:hAnsi="Times" w:cs="Times New Roman"/>
           <w:color w:val="222222"/>
         </w:rPr>
         <w:t>int</w:t>
@@ -840,7 +810,7 @@
       <w:proofErr w:type="spellEnd"/>
       <w:r>
         <w:rPr>
-          <w:rFonts w:ascii="Arial" w:hAnsi="Arial" w:cs="Times New Roman"/>
+          <w:rFonts w:ascii="Times" w:hAnsi="Times" w:cs="Times New Roman"/>
           <w:color w:val="222222"/>
         </w:rPr>
         <w:t xml:space="preserve"> &gt; unsigned short </w:t>
@@ -848,7 +818,7 @@
       <w:proofErr w:type="spellStart"/>
       <w:r>
         <w:rPr>
-          <w:rFonts w:ascii="Arial" w:hAnsi="Arial" w:cs="Times New Roman"/>
+          <w:rFonts w:ascii="Times" w:hAnsi="Times" w:cs="Times New Roman"/>
           <w:color w:val="222222"/>
         </w:rPr>
         <w:t>int</w:t>
@@ -856,7 +826,7 @@
       <w:proofErr w:type="spellEnd"/>
       <w:r>
         <w:rPr>
-          <w:rFonts w:ascii="Arial" w:hAnsi="Arial" w:cs="Times New Roman"/>
+          <w:rFonts w:ascii="Times" w:hAnsi="Times" w:cs="Times New Roman"/>
           <w:color w:val="222222"/>
         </w:rPr>
         <w:t xml:space="preserve"> &gt; signed short </w:t>
@@ -864,7 +834,7 @@
       <w:proofErr w:type="spellStart"/>
       <w:r>
         <w:rPr>
-          <w:rFonts w:ascii="Arial" w:hAnsi="Arial" w:cs="Times New Roman"/>
+          <w:rFonts w:ascii="Times" w:hAnsi="Times" w:cs="Times New Roman"/>
           <w:color w:val="222222"/>
         </w:rPr>
         <w:t>int</w:t>
@@ -872,7 +842,7 @@
       <w:proofErr w:type="spellEnd"/>
       <w:r>
         <w:rPr>
-          <w:rFonts w:ascii="Arial" w:hAnsi="Arial" w:cs="Times New Roman"/>
+          <w:rFonts w:ascii="Times" w:hAnsi="Times" w:cs="Times New Roman"/>
           <w:color w:val="222222"/>
         </w:rPr>
         <w:t xml:space="preserve"> &gt; unsigned char &gt; signed char &gt; char. </w:t>
@@ -883,13 +853,13 @@
         <w:shd w:val="clear" w:color="auto" w:fill="FFFFFF"/>
         <w:spacing w:before="100" w:beforeAutospacing="1" w:after="100" w:afterAutospacing="1"/>
         <w:rPr>
-          <w:rFonts w:ascii="Arial" w:hAnsi="Arial" w:cs="Times New Roman"/>
-          <w:color w:val="222222"/>
-        </w:rPr>
-      </w:pPr>
-      <w:r>
-        <w:rPr>
-          <w:rFonts w:ascii="Arial" w:hAnsi="Arial" w:cs="Times New Roman"/>
+          <w:rFonts w:ascii="Times" w:hAnsi="Times" w:cs="Times New Roman"/>
+          <w:color w:val="222222"/>
+        </w:rPr>
+      </w:pPr>
+      <w:r>
+        <w:rPr>
+          <w:rFonts w:ascii="Times" w:hAnsi="Times" w:cs="Times New Roman"/>
           <w:color w:val="222222"/>
         </w:rPr>
         <w:t xml:space="preserve">Note: a &gt; b means in this context that </w:t>
@@ -897,7 +867,7 @@
       <w:proofErr w:type="gramStart"/>
       <w:r>
         <w:rPr>
-          <w:rFonts w:ascii="Arial" w:hAnsi="Arial" w:cs="Times New Roman"/>
+          <w:rFonts w:ascii="Times" w:hAnsi="Times" w:cs="Times New Roman"/>
           <w:color w:val="222222"/>
         </w:rPr>
         <w:t>a is</w:t>
@@ -905,7 +875,7 @@
       <w:proofErr w:type="gramEnd"/>
       <w:r>
         <w:rPr>
-          <w:rFonts w:ascii="Arial" w:hAnsi="Arial" w:cs="Times New Roman"/>
+          <w:rFonts w:ascii="Times" w:hAnsi="Times" w:cs="Times New Roman"/>
           <w:color w:val="222222"/>
         </w:rPr>
         <w:t xml:space="preserve"> super type of b.</w:t>
@@ -916,20 +886,20 @@
         <w:shd w:val="clear" w:color="auto" w:fill="FFFFFF"/>
         <w:spacing w:before="100" w:beforeAutospacing="1" w:after="100" w:afterAutospacing="1"/>
         <w:rPr>
-          <w:rFonts w:ascii="Arial" w:hAnsi="Arial" w:cs="Times New Roman"/>
-          <w:color w:val="222222"/>
-        </w:rPr>
-      </w:pPr>
-      <w:r>
-        <w:rPr>
-          <w:rFonts w:ascii="Arial" w:hAnsi="Arial" w:cs="Times New Roman"/>
+          <w:rFonts w:ascii="Times" w:hAnsi="Times" w:cs="Times New Roman"/>
+          <w:color w:val="222222"/>
+        </w:rPr>
+      </w:pPr>
+      <w:r>
+        <w:rPr>
+          <w:rFonts w:ascii="Times" w:hAnsi="Times" w:cs="Times New Roman"/>
           <w:color w:val="222222"/>
         </w:rPr>
         <w:t>Strategy: Always al</w:t>
       </w:r>
       <w:r>
         <w:rPr>
-          <w:rFonts w:ascii="Arial" w:hAnsi="Arial" w:cs="Times New Roman"/>
+          <w:rFonts w:ascii="Times" w:hAnsi="Times" w:cs="Times New Roman"/>
           <w:color w:val="222222"/>
         </w:rPr>
         <w:t xml:space="preserve">low as target the types (at the </w:t>
@@ -937,7 +907,7 @@
       <w:proofErr w:type="spellStart"/>
       <w:r>
         <w:rPr>
-          <w:rFonts w:ascii="Arial" w:hAnsi="Arial" w:cs="Times New Roman"/>
+          <w:rFonts w:ascii="Times" w:hAnsi="Times" w:cs="Times New Roman"/>
           <w:color w:val="222222"/>
         </w:rPr>
         <w:t>calle</w:t>
@@ -945,7 +915,7 @@
       <w:proofErr w:type="spellEnd"/>
       <w:r>
         <w:rPr>
-          <w:rFonts w:ascii="Arial" w:hAnsi="Arial" w:cs="Times New Roman"/>
+          <w:rFonts w:ascii="Times" w:hAnsi="Times" w:cs="Times New Roman"/>
           <w:color w:val="222222"/>
         </w:rPr>
         <w:t>) if these are subtypes of a supper type which the caller provides</w:t>
@@ -956,13 +926,13 @@
         <w:shd w:val="clear" w:color="auto" w:fill="FFFFFF"/>
         <w:spacing w:before="100" w:beforeAutospacing="1" w:after="100" w:afterAutospacing="1"/>
         <w:rPr>
-          <w:rFonts w:ascii="Arial" w:hAnsi="Arial" w:cs="Times New Roman"/>
-          <w:color w:val="222222"/>
-        </w:rPr>
-      </w:pPr>
-      <w:r>
-        <w:rPr>
-          <w:rFonts w:ascii="Arial" w:hAnsi="Arial" w:cs="Times New Roman"/>
+          <w:rFonts w:ascii="Times" w:hAnsi="Times" w:cs="Times New Roman"/>
+          <w:color w:val="222222"/>
+        </w:rPr>
+      </w:pPr>
+      <w:r>
+        <w:rPr>
+          <w:rFonts w:ascii="Times" w:hAnsi="Times" w:cs="Times New Roman"/>
           <w:color w:val="222222"/>
         </w:rPr>
         <w:t xml:space="preserve">Also for void and void * we have to thing about a schema on how to reduce the caller / </w:t>
@@ -970,7 +940,7 @@
       <w:proofErr w:type="spellStart"/>
       <w:r>
         <w:rPr>
-          <w:rFonts w:ascii="Arial" w:hAnsi="Arial" w:cs="Times New Roman"/>
+          <w:rFonts w:ascii="Times" w:hAnsi="Times" w:cs="Times New Roman"/>
           <w:color w:val="222222"/>
         </w:rPr>
         <w:t>callee</w:t>
@@ -978,7 +948,7 @@
       <w:proofErr w:type="spellEnd"/>
       <w:r>
         <w:rPr>
-          <w:rFonts w:ascii="Arial" w:hAnsi="Arial" w:cs="Times New Roman"/>
+          <w:rFonts w:ascii="Times" w:hAnsi="Times" w:cs="Times New Roman"/>
           <w:color w:val="222222"/>
         </w:rPr>
         <w:t xml:space="preserve"> pairs.</w:t>
@@ -989,14 +959,14 @@
         <w:shd w:val="clear" w:color="auto" w:fill="FFFFFF"/>
         <w:spacing w:before="100" w:beforeAutospacing="1" w:after="100" w:afterAutospacing="1"/>
         <w:rPr>
-          <w:rFonts w:ascii="Arial" w:hAnsi="Arial" w:cs="Times New Roman"/>
+          <w:rFonts w:ascii="Times" w:hAnsi="Times" w:cs="Times New Roman"/>
           <w:color w:val="222222"/>
         </w:rPr>
       </w:pPr>
       <w:proofErr w:type="gramStart"/>
       <w:r>
         <w:rPr>
-          <w:rFonts w:ascii="Arial" w:hAnsi="Arial" w:cs="Times New Roman"/>
+          <w:rFonts w:ascii="Times" w:hAnsi="Times" w:cs="Times New Roman"/>
           <w:color w:val="222222"/>
         </w:rPr>
         <w:t>Remarks: We can used DIA SDK (see X-Force paper) to get the ground truth about the binary.</w:t>
@@ -1004,7 +974,7 @@
       <w:proofErr w:type="gramEnd"/>
       <w:r>
         <w:rPr>
-          <w:rFonts w:ascii="Arial" w:hAnsi="Arial" w:cs="Times New Roman"/>
+          <w:rFonts w:ascii="Times" w:hAnsi="Times" w:cs="Times New Roman"/>
           <w:color w:val="222222"/>
         </w:rPr>
         <w:t xml:space="preserve"> Probably we don’t need the LLVM pass from Victor. I asked </w:t>
@@ -1012,7 +982,7 @@
       <w:proofErr w:type="spellStart"/>
       <w:r>
         <w:rPr>
-          <w:rFonts w:ascii="Arial" w:hAnsi="Arial" w:cs="Times New Roman"/>
+          <w:rFonts w:ascii="Times" w:hAnsi="Times" w:cs="Times New Roman"/>
           <w:color w:val="222222"/>
         </w:rPr>
         <w:t>Vitor</w:t>
@@ -1020,7 +990,7 @@
       <w:proofErr w:type="spellEnd"/>
       <w:r>
         <w:rPr>
-          <w:rFonts w:ascii="Arial" w:hAnsi="Arial" w:cs="Times New Roman"/>
+          <w:rFonts w:ascii="Times" w:hAnsi="Times" w:cs="Times New Roman"/>
           <w:color w:val="222222"/>
         </w:rPr>
         <w:t xml:space="preserve"> about that code and he </w:t>
@@ -1028,7 +998,7 @@
       <w:proofErr w:type="gramStart"/>
       <w:r>
         <w:rPr>
-          <w:rFonts w:ascii="Arial" w:hAnsi="Arial" w:cs="Times New Roman"/>
+          <w:rFonts w:ascii="Times" w:hAnsi="Times" w:cs="Times New Roman"/>
           <w:color w:val="222222"/>
         </w:rPr>
         <w:t>can</w:t>
@@ -1036,7 +1006,7 @@
       <w:proofErr w:type="gramEnd"/>
       <w:r>
         <w:rPr>
-          <w:rFonts w:ascii="Arial" w:hAnsi="Arial" w:cs="Times New Roman"/>
+          <w:rFonts w:ascii="Times" w:hAnsi="Times" w:cs="Times New Roman"/>
           <w:color w:val="222222"/>
         </w:rPr>
         <w:t xml:space="preserve"> give it to me in June after a paper submission deadline. </w:t>
@@ -1047,13 +1017,13 @@
         <w:shd w:val="clear" w:color="auto" w:fill="FFFFFF"/>
         <w:spacing w:before="100" w:beforeAutospacing="1" w:after="100" w:afterAutospacing="1"/>
         <w:rPr>
-          <w:rFonts w:ascii="Arial" w:hAnsi="Arial" w:cs="Times New Roman"/>
-          <w:color w:val="222222"/>
-        </w:rPr>
-      </w:pPr>
-      <w:r>
-        <w:rPr>
-          <w:rFonts w:ascii="Arial" w:hAnsi="Arial" w:cs="Times New Roman"/>
+          <w:rFonts w:ascii="Times" w:hAnsi="Times" w:cs="Times New Roman"/>
+          <w:color w:val="222222"/>
+        </w:rPr>
+      </w:pPr>
+      <w:r>
+        <w:rPr>
+          <w:rFonts w:ascii="Times" w:hAnsi="Times" w:cs="Times New Roman"/>
           <w:color w:val="222222"/>
         </w:rPr>
         <w:lastRenderedPageBreak/>
@@ -1061,76 +1031,153 @@
       </w:r>
     </w:p>
     <w:p>
-      <w:r>
+      <w:pPr>
+        <w:rPr>
+          <w:rFonts w:ascii="Times" w:hAnsi="Times"/>
+        </w:rPr>
+      </w:pPr>
+      <w:r>
+        <w:rPr>
+          <w:rFonts w:ascii="Times" w:hAnsi="Times"/>
+        </w:rPr>
         <w:t>References:</w:t>
       </w:r>
     </w:p>
     <w:p>
-      <w:r>
+      <w:pPr>
+        <w:rPr>
+          <w:rFonts w:ascii="Times" w:hAnsi="Times"/>
+        </w:rPr>
+      </w:pPr>
+      <w:r>
+        <w:rPr>
+          <w:rFonts w:ascii="Times" w:hAnsi="Times"/>
+        </w:rPr>
         <w:t xml:space="preserve">[1] </w:t>
       </w:r>
       <w:proofErr w:type="spellStart"/>
       <w:r>
+        <w:rPr>
+          <w:rFonts w:ascii="Times" w:hAnsi="Times"/>
+        </w:rPr>
         <w:t>Paradyn</w:t>
       </w:r>
       <w:proofErr w:type="spellEnd"/>
       <w:r>
+        <w:rPr>
+          <w:rFonts w:ascii="Times" w:hAnsi="Times"/>
+        </w:rPr>
         <w:t xml:space="preserve"> Project. (2011). UNSTRIP [Online]. Available: http:// paradyn.org/html/tools/unstrip.html</w:t>
       </w:r>
     </w:p>
     <w:p>
-      <w:r>
-        <w:t xml:space="preserve">[2] A. Gupta et al. </w:t>
-      </w:r>
-      <w:r>
-        <w:t>Marlin: Mitigating Code Reuse Attacks Using Code Randomization</w:t>
-      </w:r>
-      <w:r>
-        <w:t xml:space="preserve">, </w:t>
-      </w:r>
-      <w:r>
-        <w:t>326 IEEE TRANSACTIONS ON DEPENDABLE AND SECURE COMPUTING, VOL. 12, NO. 3, MAY/JUNE 2015</w:t>
-      </w:r>
-    </w:p>
-    <w:p/>
-    <w:p>
-      <w:r>
+      <w:pPr>
+        <w:rPr>
+          <w:rFonts w:ascii="Times" w:hAnsi="Times"/>
+        </w:rPr>
+      </w:pPr>
+      <w:r>
+        <w:rPr>
+          <w:rFonts w:ascii="Times" w:hAnsi="Times"/>
+        </w:rPr>
+        <w:t>[2] A. Gupta et al. Marlin: Mitigating Code Reuse Attacks Using Code Randomization, 326 IEEE TRANSACTIONS ON DEPENDABLE AND SECURE COMPUTING, VOL. 12, NO. 3, MAY/JUNE 2015</w:t>
+      </w:r>
+    </w:p>
+    <w:p>
+      <w:pPr>
+        <w:rPr>
+          <w:rFonts w:ascii="Times" w:hAnsi="Times"/>
+        </w:rPr>
+      </w:pPr>
+    </w:p>
+    <w:p>
+      <w:pPr>
+        <w:rPr>
+          <w:rFonts w:ascii="Times" w:hAnsi="Times"/>
+        </w:rPr>
+      </w:pPr>
+      <w:r>
+        <w:rPr>
+          <w:rFonts w:ascii="Times" w:hAnsi="Times"/>
+        </w:rPr>
         <w:t xml:space="preserve">Here is the </w:t>
       </w:r>
       <w:r>
+        <w:rPr>
+          <w:rFonts w:ascii="Times" w:hAnsi="Times"/>
+        </w:rPr>
         <w:t>latest</w:t>
       </w:r>
       <w:r>
+        <w:rPr>
+          <w:rFonts w:ascii="Times" w:hAnsi="Times"/>
+        </w:rPr>
         <w:t xml:space="preserve"> </w:t>
       </w:r>
       <w:proofErr w:type="spellStart"/>
       <w:r>
+        <w:rPr>
+          <w:rFonts w:ascii="Times" w:hAnsi="Times"/>
+        </w:rPr>
         <w:t>Dyninst</w:t>
       </w:r>
       <w:proofErr w:type="spellEnd"/>
       <w:r>
+        <w:rPr>
+          <w:rFonts w:ascii="Times" w:hAnsi="Times"/>
+        </w:rPr>
         <w:t xml:space="preserve"> release</w:t>
       </w:r>
       <w:r>
+        <w:rPr>
+          <w:rFonts w:ascii="Times" w:hAnsi="Times"/>
+        </w:rPr>
         <w:t xml:space="preserve"> website</w:t>
       </w:r>
       <w:r>
+        <w:rPr>
+          <w:rFonts w:ascii="Times" w:hAnsi="Times"/>
+        </w:rPr>
         <w:t>:</w:t>
       </w:r>
     </w:p>
-    <w:p/>
-    <w:p>
+    <w:p>
+      <w:pPr>
+        <w:rPr>
+          <w:rFonts w:ascii="Times" w:hAnsi="Times"/>
+        </w:rPr>
+      </w:pPr>
+    </w:p>
+    <w:p>
+      <w:pPr>
+        <w:rPr>
+          <w:rFonts w:ascii="Times" w:hAnsi="Times"/>
+        </w:rPr>
+      </w:pPr>
       <w:hyperlink r:id="rId6" w:history="1">
         <w:r>
           <w:rPr>
             <w:rStyle w:val="Hyperlink"/>
+            <w:rFonts w:ascii="Times" w:hAnsi="Times"/>
           </w:rPr>
           <w:t>http://www.paradyn.org/html/manuals.html</w:t>
         </w:r>
       </w:hyperlink>
     </w:p>
-    <w:p/>
-    <w:p/>
+    <w:p>
+      <w:pPr>
+        <w:rPr>
+          <w:rFonts w:ascii="Times" w:hAnsi="Times"/>
+        </w:rPr>
+      </w:pPr>
+    </w:p>
+    <w:p>
+      <w:pPr>
+        <w:rPr>
+          <w:rFonts w:ascii="Times" w:hAnsi="Times"/>
+        </w:rPr>
+      </w:pPr>
+    </w:p>
     <w:sectPr>
       <w:type w:val="continuous"/>
       <w:pgSz w:w="11900" w:h="16840"/>

</xml_diff>